<commit_message>
better formatted Scrum documents
</commit_message>
<xml_diff>
--- a/deliverables/Team Working Agreement.docx
+++ b/deliverables/Team Working Agreement.docx
@@ -4,30 +4,560 @@
   <w:body>
     <w:p>
       <w:pPr>
-        <w:pStyle w:val="Heading2"/>
+        <w:spacing w:after="240" w:before="240" w:lineRule="auto"/>
+        <w:rPr>
+          <w:b w:val="1"/>
+          <w:bCs w:val="1"/>
+          <w:sz w:val="26"/>
+          <w:szCs w:val="26"/>
+        </w:rPr>
+      </w:pPr>
+      <w:r>
+        <w:rPr>
+          <w:b w:val="1"/>
+          <w:bCs w:val="1"/>
+          <w:sz w:val="26"/>
+          <w:szCs w:val="26"/>
+          <w:rtl w:val="0"/>
+        </w:rPr>
+        <w:t xml:space="preserve">Team Working Agreement</w:t>
+      </w:r>
+    </w:p>
+    <w:p>
+      <w:pPr>
+        <w:spacing w:after="240" w:before="240" w:lineRule="auto"/>
         <w:rPr/>
       </w:pPr>
-      <w:bookmarkStart w:colFirst="0" w:colLast="0" w:name="_mrebml4q3rze" w:id="0"/>
+      <w:r>
+        <w:rPr>
+          <w:rtl w:val="0"/>
+        </w:rPr>
+        <w:t xml:space="preserve">This Team Working Agreement outlines the expectations, behaviors, and standards our team commits to in order to maintain effective collaboration, clear communication, and consistent delivery throughout the project. All members agree to uphold these practices to ensure a productive and positive team environment.</w:t>
+      </w:r>
+    </w:p>
+    <w:p>
+      <w:pPr>
+        <w:ind w:left="720" w:hanging="360"/>
+        <w:rPr/>
+      </w:pPr>
+      <w:r>
+        <w:pict>
+          <v:rect style="width:0.0pt;height:1.5pt" o:hr="t" o:hrstd="t" o:hralign="center" fillcolor="#A0A0A0" stroked="f"/>
+        </w:pict>
+      </w:r>
+      <w:r>
+        <w:rPr>
+          <w:rtl w:val="0"/>
+        </w:rPr>
+      </w:r>
+    </w:p>
+    <w:p>
+      <w:pPr>
+        <w:pStyle w:val="Heading3"/>
+        <w:keepNext w:val="0"/>
+        <w:keepLines w:val="0"/>
+        <w:spacing w:before="280" w:lineRule="auto"/>
+        <w:ind w:left="720" w:hanging="360"/>
+        <w:rPr>
+          <w:b w:val="1"/>
+          <w:bCs w:val="1"/>
+          <w:color w:val="000000"/>
+          <w:sz w:val="26"/>
+          <w:szCs w:val="26"/>
+        </w:rPr>
+      </w:pPr>
+      <w:bookmarkStart w:colFirst="0" w:colLast="0" w:name="_ge898g1rjd34" w:id="0"/>
       <w:bookmarkEnd w:id="0"/>
       <w:r>
         <w:rPr>
-          <w:rtl w:val="0"/>
-        </w:rPr>
-        <w:t xml:space="preserve">Team Working Agreement</w:t>
+          <w:b w:val="1"/>
+          <w:bCs w:val="1"/>
+          <w:color w:val="000000"/>
+          <w:sz w:val="26"/>
+          <w:szCs w:val="26"/>
+          <w:rtl w:val="0"/>
+        </w:rPr>
+        <w:t xml:space="preserve">1. Communication</w:t>
+      </w:r>
+    </w:p>
+    <w:p>
+      <w:pPr>
+        <w:numPr>
+          <w:ilvl w:val="0"/>
+          <w:numId w:val="1"/>
+        </w:numPr>
+        <w:spacing w:after="0" w:afterAutospacing="0" w:before="240" w:lineRule="auto"/>
+        <w:ind w:left="720" w:hanging="360"/>
+      </w:pPr>
+      <w:r>
+        <w:rPr>
+          <w:rtl w:val="0"/>
+        </w:rPr>
+        <w:t xml:space="preserve">We will attend all scheduled meetings, including daily standups, on time and prepared to participate.</w:t>
+        <w:br w:type="textWrapping"/>
+      </w:r>
+    </w:p>
+    <w:p>
+      <w:pPr>
+        <w:numPr>
+          <w:ilvl w:val="0"/>
+          <w:numId w:val="1"/>
+        </w:numPr>
+        <w:spacing w:after="0" w:afterAutospacing="0" w:before="0" w:beforeAutospacing="0" w:lineRule="auto"/>
+        <w:ind w:left="720" w:hanging="360"/>
+      </w:pPr>
+      <w:r>
+        <w:rPr>
+          <w:rtl w:val="0"/>
+        </w:rPr>
+        <w:t xml:space="preserve">We will communicate blockers as soon as they arise, using standups or group chats as appropriate.</w:t>
+        <w:br w:type="textWrapping"/>
+      </w:r>
+    </w:p>
+    <w:p>
+      <w:pPr>
+        <w:numPr>
+          <w:ilvl w:val="0"/>
+          <w:numId w:val="1"/>
+        </w:numPr>
+        <w:spacing w:after="240" w:before="0" w:beforeAutospacing="0" w:lineRule="auto"/>
+        <w:ind w:left="720" w:hanging="360"/>
+      </w:pPr>
+      <w:r>
+        <w:rPr>
+          <w:rtl w:val="0"/>
+        </w:rPr>
+        <w:t xml:space="preserve">We will ask clarifying questions whenever requirements, tasks, or expectations are unclear.</w:t>
+        <w:br w:type="textWrapping"/>
+      </w:r>
+    </w:p>
+    <w:p>
+      <w:pPr>
+        <w:ind w:left="720" w:hanging="360"/>
+        <w:rPr/>
+      </w:pPr>
+      <w:r>
+        <w:pict>
+          <v:rect style="width:0.0pt;height:1.5pt" o:hr="t" o:hrstd="t" o:hralign="center" fillcolor="#A0A0A0" stroked="f"/>
+        </w:pict>
+      </w:r>
+      <w:r>
+        <w:rPr>
+          <w:rtl w:val="0"/>
+        </w:rPr>
       </w:r>
     </w:p>
     <w:p>
       <w:pPr>
         <w:pStyle w:val="Heading3"/>
+        <w:keepNext w:val="0"/>
+        <w:keepLines w:val="0"/>
+        <w:spacing w:before="280" w:lineRule="auto"/>
+        <w:ind w:left="720" w:hanging="360"/>
+        <w:rPr>
+          <w:b w:val="1"/>
+          <w:bCs w:val="1"/>
+          <w:color w:val="000000"/>
+          <w:sz w:val="26"/>
+          <w:szCs w:val="26"/>
+        </w:rPr>
+      </w:pPr>
+      <w:bookmarkStart w:colFirst="0" w:colLast="0" w:name="_hxwaat9esyun" w:id="1"/>
+      <w:bookmarkEnd w:id="1"/>
+      <w:r>
+        <w:rPr>
+          <w:b w:val="1"/>
+          <w:bCs w:val="1"/>
+          <w:color w:val="000000"/>
+          <w:sz w:val="26"/>
+          <w:szCs w:val="26"/>
+          <w:rtl w:val="0"/>
+        </w:rPr>
+        <w:t xml:space="preserve">2. Collaboration</w:t>
+      </w:r>
+    </w:p>
+    <w:p>
+      <w:pPr>
+        <w:numPr>
+          <w:ilvl w:val="0"/>
+          <w:numId w:val="6"/>
+        </w:numPr>
+        <w:spacing w:after="0" w:afterAutospacing="0" w:before="240" w:lineRule="auto"/>
+        <w:ind w:left="720" w:hanging="360"/>
+      </w:pPr>
+      <w:r>
+        <w:rPr>
+          <w:rtl w:val="0"/>
+        </w:rPr>
+        <w:t xml:space="preserve">We will support each other by sharing helpful resources, examples, and best practices.</w:t>
+        <w:br w:type="textWrapping"/>
+      </w:r>
+    </w:p>
+    <w:p>
+      <w:pPr>
+        <w:numPr>
+          <w:ilvl w:val="0"/>
+          <w:numId w:val="6"/>
+        </w:numPr>
+        <w:spacing w:after="0" w:afterAutospacing="0" w:before="0" w:beforeAutospacing="0" w:lineRule="auto"/>
+        <w:ind w:left="720" w:hanging="360"/>
+      </w:pPr>
+      <w:r>
+        <w:rPr>
+          <w:rtl w:val="0"/>
+        </w:rPr>
+        <w:t xml:space="preserve">We will maintain a respectful and encouraging environment where all team members feel comfortable contributing.</w:t>
+        <w:br w:type="textWrapping"/>
+      </w:r>
+    </w:p>
+    <w:p>
+      <w:pPr>
+        <w:numPr>
+          <w:ilvl w:val="0"/>
+          <w:numId w:val="6"/>
+        </w:numPr>
+        <w:spacing w:after="240" w:before="0" w:beforeAutospacing="0" w:lineRule="auto"/>
+        <w:ind w:left="720" w:hanging="360"/>
+      </w:pPr>
+      <w:r>
+        <w:rPr>
+          <w:rtl w:val="0"/>
+        </w:rPr>
+        <w:t xml:space="preserve">We will collaborate on decisions that affect multiple parts of the project and confirm responsibilities before beginning work.</w:t>
+        <w:br w:type="textWrapping"/>
+      </w:r>
+    </w:p>
+    <w:p>
+      <w:pPr>
+        <w:ind w:left="720" w:hanging="360"/>
         <w:rPr/>
       </w:pPr>
-      <w:bookmarkStart w:colFirst="0" w:colLast="0" w:name="_uv0iub9en8jl" w:id="1"/>
-      <w:bookmarkEnd w:id="1"/>
-      <w:r>
-        <w:rPr>
-          <w:rtl w:val="0"/>
-        </w:rPr>
-        <w:t xml:space="preserve">1. Communication</w:t>
+      <w:r>
+        <w:pict>
+          <v:rect style="width:0.0pt;height:1.5pt" o:hr="t" o:hrstd="t" o:hralign="center" fillcolor="#A0A0A0" stroked="f"/>
+        </w:pict>
+      </w:r>
+      <w:r>
+        <w:rPr>
+          <w:rtl w:val="0"/>
+        </w:rPr>
+      </w:r>
+    </w:p>
+    <w:p>
+      <w:pPr>
+        <w:pStyle w:val="Heading3"/>
+        <w:keepNext w:val="0"/>
+        <w:keepLines w:val="0"/>
+        <w:spacing w:before="280" w:lineRule="auto"/>
+        <w:ind w:left="720" w:hanging="360"/>
+        <w:rPr>
+          <w:b w:val="1"/>
+          <w:bCs w:val="1"/>
+          <w:color w:val="000000"/>
+          <w:sz w:val="26"/>
+          <w:szCs w:val="26"/>
+        </w:rPr>
+      </w:pPr>
+      <w:bookmarkStart w:colFirst="0" w:colLast="0" w:name="_l1rvowu0pq2j" w:id="2"/>
+      <w:bookmarkEnd w:id="2"/>
+      <w:r>
+        <w:rPr>
+          <w:b w:val="1"/>
+          <w:bCs w:val="1"/>
+          <w:color w:val="000000"/>
+          <w:sz w:val="26"/>
+          <w:szCs w:val="26"/>
+          <w:rtl w:val="0"/>
+        </w:rPr>
+        <w:t xml:space="preserve">3. Workflow &amp; Task Management</w:t>
+      </w:r>
+    </w:p>
+    <w:p>
+      <w:pPr>
+        <w:numPr>
+          <w:ilvl w:val="0"/>
+          <w:numId w:val="5"/>
+        </w:numPr>
+        <w:spacing w:after="0" w:afterAutospacing="0" w:before="240" w:lineRule="auto"/>
+        <w:ind w:left="720" w:hanging="360"/>
+      </w:pPr>
+      <w:r>
+        <w:rPr>
+          <w:rtl w:val="0"/>
+        </w:rPr>
+        <w:t xml:space="preserve">We will maintain an up-to-date project board, ensuring task statuses remain accurate throughout each sprint.</w:t>
+        <w:br w:type="textWrapping"/>
+      </w:r>
+    </w:p>
+    <w:p>
+      <w:pPr>
+        <w:numPr>
+          <w:ilvl w:val="0"/>
+          <w:numId w:val="5"/>
+        </w:numPr>
+        <w:spacing w:after="0" w:afterAutospacing="0" w:before="0" w:beforeAutospacing="0" w:lineRule="auto"/>
+        <w:ind w:left="720" w:hanging="360"/>
+      </w:pPr>
+      <w:r>
+        <w:rPr>
+          <w:rtl w:val="0"/>
+        </w:rPr>
+        <w:t xml:space="preserve">We will break down large tasks into smaller, manageable pieces to promote steady progress.</w:t>
+        <w:br w:type="textWrapping"/>
+      </w:r>
+    </w:p>
+    <w:p>
+      <w:pPr>
+        <w:numPr>
+          <w:ilvl w:val="0"/>
+          <w:numId w:val="5"/>
+        </w:numPr>
+        <w:spacing w:after="240" w:before="0" w:beforeAutospacing="0" w:lineRule="auto"/>
+        <w:ind w:left="720" w:hanging="360"/>
+      </w:pPr>
+      <w:r>
+        <w:rPr>
+          <w:rtl w:val="0"/>
+        </w:rPr>
+        <w:t xml:space="preserve">We will avoid creating unnecessary task dependencies and distribute tasks so team members can work independently where possible.</w:t>
+        <w:br w:type="textWrapping"/>
+      </w:r>
+    </w:p>
+    <w:p>
+      <w:pPr>
+        <w:ind w:left="720" w:hanging="360"/>
+        <w:rPr/>
+      </w:pPr>
+      <w:r>
+        <w:pict>
+          <v:rect style="width:0.0pt;height:1.5pt" o:hr="t" o:hrstd="t" o:hralign="center" fillcolor="#A0A0A0" stroked="f"/>
+        </w:pict>
+      </w:r>
+      <w:r>
+        <w:rPr>
+          <w:rtl w:val="0"/>
+        </w:rPr>
+      </w:r>
+    </w:p>
+    <w:p>
+      <w:pPr>
+        <w:pStyle w:val="Heading3"/>
+        <w:keepNext w:val="0"/>
+        <w:keepLines w:val="0"/>
+        <w:spacing w:before="280" w:lineRule="auto"/>
+        <w:ind w:left="720" w:hanging="360"/>
+        <w:rPr>
+          <w:b w:val="1"/>
+          <w:bCs w:val="1"/>
+          <w:color w:val="000000"/>
+          <w:sz w:val="26"/>
+          <w:szCs w:val="26"/>
+        </w:rPr>
+      </w:pPr>
+      <w:bookmarkStart w:colFirst="0" w:colLast="0" w:name="_lj61e68jvaxg" w:id="3"/>
+      <w:bookmarkEnd w:id="3"/>
+      <w:r>
+        <w:rPr>
+          <w:b w:val="1"/>
+          <w:bCs w:val="1"/>
+          <w:color w:val="000000"/>
+          <w:sz w:val="26"/>
+          <w:szCs w:val="26"/>
+          <w:rtl w:val="0"/>
+        </w:rPr>
+        <w:t xml:space="preserve">4. Source Control &amp; Code Quality</w:t>
+      </w:r>
+    </w:p>
+    <w:p>
+      <w:pPr>
+        <w:numPr>
+          <w:ilvl w:val="0"/>
+          <w:numId w:val="4"/>
+        </w:numPr>
+        <w:spacing w:after="0" w:afterAutospacing="0" w:before="240" w:lineRule="auto"/>
+        <w:ind w:left="720" w:hanging="360"/>
+      </w:pPr>
+      <w:r>
+        <w:rPr>
+          <w:rtl w:val="0"/>
+        </w:rPr>
+        <w:t xml:space="preserve">We will follow GitHub standards for commit messages, pull requests, and branch organization.</w:t>
+        <w:br w:type="textWrapping"/>
+      </w:r>
+    </w:p>
+    <w:p>
+      <w:pPr>
+        <w:numPr>
+          <w:ilvl w:val="0"/>
+          <w:numId w:val="4"/>
+        </w:numPr>
+        <w:spacing w:after="0" w:afterAutospacing="0" w:before="0" w:beforeAutospacing="0" w:lineRule="auto"/>
+        <w:ind w:left="720" w:hanging="360"/>
+      </w:pPr>
+      <w:r>
+        <w:rPr>
+          <w:rtl w:val="0"/>
+        </w:rPr>
+        <w:t xml:space="preserve">We will document new code clearly and consistently to support readability and maintainability.</w:t>
+        <w:br w:type="textWrapping"/>
+      </w:r>
+    </w:p>
+    <w:p>
+      <w:pPr>
+        <w:numPr>
+          <w:ilvl w:val="0"/>
+          <w:numId w:val="4"/>
+        </w:numPr>
+        <w:spacing w:after="240" w:before="0" w:beforeAutospacing="0" w:lineRule="auto"/>
+        <w:ind w:left="720" w:hanging="360"/>
+      </w:pPr>
+      <w:r>
+        <w:rPr>
+          <w:rtl w:val="0"/>
+        </w:rPr>
+        <w:t xml:space="preserve">We will conduct timely code reviews as work is completed, rather than waiting until the end of the sprint.</w:t>
+        <w:br w:type="textWrapping"/>
+      </w:r>
+    </w:p>
+    <w:p>
+      <w:pPr>
+        <w:ind w:left="720" w:hanging="360"/>
+        <w:rPr/>
+      </w:pPr>
+      <w:r>
+        <w:pict>
+          <v:rect style="width:0.0pt;height:1.5pt" o:hr="t" o:hrstd="t" o:hralign="center" fillcolor="#A0A0A0" stroked="f"/>
+        </w:pict>
+      </w:r>
+      <w:r>
+        <w:rPr>
+          <w:rtl w:val="0"/>
+        </w:rPr>
+      </w:r>
+    </w:p>
+    <w:p>
+      <w:pPr>
+        <w:pStyle w:val="Heading3"/>
+        <w:keepNext w:val="0"/>
+        <w:keepLines w:val="0"/>
+        <w:spacing w:before="280" w:lineRule="auto"/>
+        <w:ind w:left="720" w:hanging="360"/>
+        <w:rPr>
+          <w:b w:val="1"/>
+          <w:bCs w:val="1"/>
+          <w:color w:val="000000"/>
+          <w:sz w:val="26"/>
+          <w:szCs w:val="26"/>
+        </w:rPr>
+      </w:pPr>
+      <w:bookmarkStart w:colFirst="0" w:colLast="0" w:name="_g565h1ahk12n" w:id="4"/>
+      <w:bookmarkEnd w:id="4"/>
+      <w:r>
+        <w:rPr>
+          <w:b w:val="1"/>
+          <w:bCs w:val="1"/>
+          <w:color w:val="000000"/>
+          <w:sz w:val="26"/>
+          <w:szCs w:val="26"/>
+          <w:rtl w:val="0"/>
+        </w:rPr>
+        <w:t xml:space="preserve">5. Development Practices</w:t>
+      </w:r>
+    </w:p>
+    <w:p>
+      <w:pPr>
+        <w:numPr>
+          <w:ilvl w:val="0"/>
+          <w:numId w:val="3"/>
+        </w:numPr>
+        <w:spacing w:after="0" w:afterAutospacing="0" w:before="240" w:lineRule="auto"/>
+        <w:ind w:left="720" w:hanging="360"/>
+      </w:pPr>
+      <w:r>
+        <w:rPr>
+          <w:rtl w:val="0"/>
+        </w:rPr>
+        <w:t xml:space="preserve">We will follow established testing standards, including expectations for coverage and test structure.</w:t>
+        <w:br w:type="textWrapping"/>
+      </w:r>
+    </w:p>
+    <w:p>
+      <w:pPr>
+        <w:numPr>
+          <w:ilvl w:val="0"/>
+          <w:numId w:val="3"/>
+        </w:numPr>
+        <w:spacing w:after="0" w:afterAutospacing="0" w:before="0" w:beforeAutospacing="0" w:lineRule="auto"/>
+        <w:ind w:left="720" w:hanging="360"/>
+      </w:pPr>
+      <w:r>
+        <w:rPr>
+          <w:rtl w:val="0"/>
+        </w:rPr>
+        <w:t xml:space="preserve">We will adhere to team-defined documentation and design conventions.</w:t>
+        <w:br w:type="textWrapping"/>
+      </w:r>
+    </w:p>
+    <w:p>
+      <w:pPr>
+        <w:numPr>
+          <w:ilvl w:val="0"/>
+          <w:numId w:val="3"/>
+        </w:numPr>
+        <w:spacing w:after="240" w:before="0" w:beforeAutospacing="0" w:lineRule="auto"/>
+        <w:ind w:left="720" w:hanging="360"/>
+      </w:pPr>
+      <w:r>
+        <w:rPr>
+          <w:rtl w:val="0"/>
+        </w:rPr>
+        <w:t xml:space="preserve">We will complete environment setup and prerequisite tasks early in each sprint to prevent delays.</w:t>
+        <w:br w:type="textWrapping"/>
+      </w:r>
+    </w:p>
+    <w:p>
+      <w:pPr>
+        <w:ind w:left="720" w:hanging="360"/>
+        <w:rPr/>
+      </w:pPr>
+      <w:r>
+        <w:pict>
+          <v:rect style="width:0.0pt;height:1.5pt" o:hr="t" o:hrstd="t" o:hralign="center" fillcolor="#A0A0A0" stroked="f"/>
+        </w:pict>
+      </w:r>
+      <w:r>
+        <w:rPr>
+          <w:rtl w:val="0"/>
+        </w:rPr>
+      </w:r>
+    </w:p>
+    <w:p>
+      <w:pPr>
+        <w:pStyle w:val="Heading3"/>
+        <w:keepNext w:val="0"/>
+        <w:keepLines w:val="0"/>
+        <w:spacing w:before="280" w:lineRule="auto"/>
+        <w:ind w:left="720" w:hanging="360"/>
+        <w:rPr>
+          <w:b w:val="1"/>
+          <w:bCs w:val="1"/>
+          <w:color w:val="000000"/>
+          <w:sz w:val="26"/>
+          <w:szCs w:val="26"/>
+        </w:rPr>
+      </w:pPr>
+      <w:bookmarkStart w:colFirst="0" w:colLast="0" w:name="_ab2l8b6y55tn" w:id="5"/>
+      <w:bookmarkEnd w:id="5"/>
+      <w:r>
+        <w:rPr>
+          <w:b w:val="1"/>
+          <w:bCs w:val="1"/>
+          <w:color w:val="000000"/>
+          <w:sz w:val="26"/>
+          <w:szCs w:val="26"/>
+          <w:rtl w:val="0"/>
+        </w:rPr>
+        <w:t xml:space="preserve">6. Meetings &amp; Planning</w:t>
       </w:r>
     </w:p>
     <w:p>
@@ -36,13 +566,15 @@
           <w:ilvl w:val="0"/>
           <w:numId w:val="2"/>
         </w:numPr>
-        <w:ind w:left="720" w:hanging="360"/>
-      </w:pPr>
-      <w:r>
-        <w:rPr>
-          <w:rtl w:val="0"/>
-        </w:rPr>
-        <w:t xml:space="preserve">We will attend all scheduled meetings like  daily standups on time and prepared to participate.</w:t>
+        <w:spacing w:after="0" w:afterAutospacing="0" w:before="240" w:lineRule="auto"/>
+        <w:ind w:left="720" w:hanging="360"/>
+      </w:pPr>
+      <w:r>
+        <w:rPr>
+          <w:rtl w:val="0"/>
+        </w:rPr>
+        <w:t xml:space="preserve">We will come prepared to sprint planning, retrospectives, and TA meetings with topics, updates, or questions ready.</w:t>
+        <w:br w:type="textWrapping"/>
       </w:r>
     </w:p>
     <w:p>
@@ -51,13 +583,15 @@
           <w:ilvl w:val="0"/>
           <w:numId w:val="2"/>
         </w:numPr>
-        <w:ind w:left="720" w:hanging="360"/>
-      </w:pPr>
-      <w:r>
-        <w:rPr>
-          <w:rtl w:val="0"/>
-        </w:rPr>
-        <w:t xml:space="preserve">We will communicate blockers as soon as they arise, using standups or groupchats</w:t>
+        <w:spacing w:after="0" w:afterAutospacing="0" w:before="0" w:beforeAutospacing="0" w:lineRule="auto"/>
+        <w:ind w:left="720" w:hanging="360"/>
+      </w:pPr>
+      <w:r>
+        <w:rPr>
+          <w:rtl w:val="0"/>
+        </w:rPr>
+        <w:t xml:space="preserve">We will review action items from the previous retrospective at the start of each sprint to support continuous improvement.</w:t>
+        <w:br w:type="textWrapping"/>
       </w:r>
     </w:p>
     <w:p>
@@ -66,333 +600,14 @@
           <w:ilvl w:val="0"/>
           <w:numId w:val="2"/>
         </w:numPr>
-        <w:ind w:left="720" w:hanging="360"/>
-      </w:pPr>
-      <w:r>
-        <w:rPr>
-          <w:rtl w:val="0"/>
-        </w:rPr>
-        <w:t xml:space="preserve">We will ask clarifying questions whenever requirements, tasks, or expectations are unclear.</w:t>
-        <w:br w:type="textWrapping"/>
-      </w:r>
-    </w:p>
-    <w:p>
-      <w:pPr>
-        <w:pStyle w:val="Heading3"/>
-        <w:rPr/>
-      </w:pPr>
-      <w:bookmarkStart w:colFirst="0" w:colLast="0" w:name="_kkpcj5r6t7yy" w:id="2"/>
-      <w:bookmarkEnd w:id="2"/>
-      <w:r>
-        <w:rPr>
-          <w:rtl w:val="0"/>
-        </w:rPr>
-        <w:t xml:space="preserve">2. Collaboration</w:t>
-      </w:r>
-    </w:p>
-    <w:p>
-      <w:pPr>
-        <w:numPr>
-          <w:ilvl w:val="0"/>
-          <w:numId w:val="5"/>
-        </w:numPr>
-        <w:ind w:left="720" w:hanging="360"/>
-      </w:pPr>
-      <w:r>
-        <w:rPr>
-          <w:rtl w:val="0"/>
-        </w:rPr>
-        <w:t xml:space="preserve">We will support each other by sharing helpful resources, examples, and best practices.</w:t>
-        <w:br w:type="textWrapping"/>
-      </w:r>
-    </w:p>
-    <w:p>
-      <w:pPr>
-        <w:numPr>
-          <w:ilvl w:val="0"/>
-          <w:numId w:val="5"/>
-        </w:numPr>
-        <w:ind w:left="720" w:hanging="360"/>
-      </w:pPr>
-      <w:r>
-        <w:rPr>
-          <w:rtl w:val="0"/>
-        </w:rPr>
-        <w:t xml:space="preserve">We will maintain a respectful, encouraging environment where all team members feel comfortable contributing.</w:t>
-        <w:br w:type="textWrapping"/>
-      </w:r>
-    </w:p>
-    <w:p>
-      <w:pPr>
-        <w:numPr>
-          <w:ilvl w:val="0"/>
-          <w:numId w:val="5"/>
-        </w:numPr>
-        <w:ind w:left="720" w:hanging="360"/>
-      </w:pPr>
-      <w:r>
-        <w:rPr>
-          <w:rtl w:val="0"/>
-        </w:rPr>
-        <w:t xml:space="preserve">We will collaborate on decisions that affect multiple parts of the project and confirm responsibilities before starting work.</w:t>
-        <w:br w:type="textWrapping"/>
-      </w:r>
-    </w:p>
-    <w:p>
-      <w:pPr>
-        <w:pStyle w:val="Heading3"/>
-        <w:rPr/>
-      </w:pPr>
-      <w:bookmarkStart w:colFirst="0" w:colLast="0" w:name="_twpei2lx0icp" w:id="3"/>
-      <w:bookmarkEnd w:id="3"/>
-      <w:r>
-        <w:rPr>
-          <w:rtl w:val="0"/>
-        </w:rPr>
-        <w:t xml:space="preserve">3. Workflow &amp; Task Management</w:t>
-      </w:r>
-    </w:p>
-    <w:p>
-      <w:pPr>
-        <w:numPr>
-          <w:ilvl w:val="0"/>
-          <w:numId w:val="3"/>
-        </w:numPr>
-        <w:ind w:left="720" w:hanging="360"/>
-      </w:pPr>
-      <w:r>
-        <w:rPr>
-          <w:rtl w:val="0"/>
-        </w:rPr>
-        <w:t xml:space="preserve">We will maintain an up-to-date project board, keeping task statuses accurate throughout each sprint.</w:t>
-        <w:br w:type="textWrapping"/>
-      </w:r>
-    </w:p>
-    <w:p>
-      <w:pPr>
-        <w:numPr>
-          <w:ilvl w:val="0"/>
-          <w:numId w:val="3"/>
-        </w:numPr>
-        <w:ind w:left="720" w:hanging="360"/>
-      </w:pPr>
-      <w:r>
-        <w:rPr>
-          <w:rtl w:val="0"/>
-        </w:rPr>
-        <w:t xml:space="preserve">We will break down large tasks into smaller, manageable pieces to ensure steady progress.</w:t>
-        <w:br w:type="textWrapping"/>
-      </w:r>
-    </w:p>
-    <w:p>
-      <w:pPr>
-        <w:numPr>
-          <w:ilvl w:val="0"/>
-          <w:numId w:val="3"/>
-        </w:numPr>
-        <w:ind w:left="720" w:hanging="360"/>
-      </w:pPr>
-      <w:r>
-        <w:rPr>
-          <w:rtl w:val="0"/>
-        </w:rPr>
-        <w:t xml:space="preserve">We will avoid creating unnecessary task dependencies and work to distribute tasks so team members can progress independently.</w:t>
-        <w:br w:type="textWrapping"/>
-      </w:r>
-    </w:p>
-    <w:p>
-      <w:pPr>
-        <w:pStyle w:val="Heading3"/>
-        <w:rPr/>
-      </w:pPr>
-      <w:bookmarkStart w:colFirst="0" w:colLast="0" w:name="_grg4kphgfze9" w:id="4"/>
-      <w:bookmarkEnd w:id="4"/>
-      <w:r>
-        <w:rPr>
-          <w:rtl w:val="0"/>
-        </w:rPr>
-        <w:t xml:space="preserve">4. Source Control &amp; Code Quality</w:t>
-      </w:r>
-    </w:p>
-    <w:p>
-      <w:pPr>
-        <w:numPr>
-          <w:ilvl w:val="0"/>
-          <w:numId w:val="4"/>
-        </w:numPr>
-        <w:ind w:left="720" w:hanging="360"/>
-      </w:pPr>
-      <w:r>
-        <w:rPr>
-          <w:rtl w:val="0"/>
-        </w:rPr>
-        <w:t xml:space="preserve">We will follow GitHub standards for commit messages, pull requests, and branch organization.</w:t>
-        <w:br w:type="textWrapping"/>
-      </w:r>
-    </w:p>
-    <w:p>
-      <w:pPr>
-        <w:numPr>
-          <w:ilvl w:val="0"/>
-          <w:numId w:val="4"/>
-        </w:numPr>
-        <w:ind w:left="720" w:hanging="360"/>
-      </w:pPr>
-      <w:r>
-        <w:rPr>
-          <w:rtl w:val="0"/>
-        </w:rPr>
-        <w:t xml:space="preserve">We will document new code clearly and consistently to ensure readability and maintainability.</w:t>
-        <w:br w:type="textWrapping"/>
-      </w:r>
-    </w:p>
-    <w:p>
-      <w:pPr>
-        <w:numPr>
-          <w:ilvl w:val="0"/>
-          <w:numId w:val="4"/>
-        </w:numPr>
-        <w:ind w:left="720" w:hanging="360"/>
-      </w:pPr>
-      <w:r>
-        <w:rPr>
-          <w:rtl w:val="0"/>
-        </w:rPr>
-        <w:t xml:space="preserve">We will conduct timely code reviews as work is completed, rather than waiting until the end of the sprint.</w:t>
-        <w:br w:type="textWrapping"/>
-      </w:r>
-    </w:p>
-    <w:p>
-      <w:pPr>
-        <w:pStyle w:val="Heading3"/>
-        <w:rPr/>
-      </w:pPr>
-      <w:bookmarkStart w:colFirst="0" w:colLast="0" w:name="_khnorsjb6ro9" w:id="5"/>
-      <w:bookmarkEnd w:id="5"/>
-      <w:r>
-        <w:rPr>
-          <w:rtl w:val="0"/>
-        </w:rPr>
-        <w:t xml:space="preserve">5. Development Practices</w:t>
-      </w:r>
-    </w:p>
-    <w:p>
-      <w:pPr>
-        <w:numPr>
-          <w:ilvl w:val="0"/>
-          <w:numId w:val="1"/>
-        </w:numPr>
-        <w:ind w:left="720" w:hanging="360"/>
-      </w:pPr>
-      <w:r>
-        <w:rPr>
-          <w:rtl w:val="0"/>
-        </w:rPr>
-        <w:t xml:space="preserve">We will follow established testing standards, including expectations for coverage and test structure.</w:t>
-        <w:br w:type="textWrapping"/>
-      </w:r>
-    </w:p>
-    <w:p>
-      <w:pPr>
-        <w:numPr>
-          <w:ilvl w:val="0"/>
-          <w:numId w:val="1"/>
-        </w:numPr>
-        <w:ind w:left="720" w:hanging="360"/>
-      </w:pPr>
-      <w:r>
-        <w:rPr>
-          <w:rtl w:val="0"/>
-        </w:rPr>
-        <w:t xml:space="preserve">We will adhere to documentation and design conventions decided on by the team.</w:t>
-        <w:br w:type="textWrapping"/>
-      </w:r>
-    </w:p>
-    <w:p>
-      <w:pPr>
-        <w:numPr>
-          <w:ilvl w:val="0"/>
-          <w:numId w:val="1"/>
-        </w:numPr>
-        <w:ind w:left="720" w:hanging="360"/>
-      </w:pPr>
-      <w:r>
-        <w:rPr>
-          <w:rtl w:val="0"/>
-        </w:rPr>
-        <w:t xml:space="preserve">We will complete environment setup and other prerequisite tasks early in each sprint.</w:t>
-        <w:br w:type="textWrapping"/>
-      </w:r>
-    </w:p>
-    <w:p>
-      <w:pPr>
-        <w:pStyle w:val="Heading3"/>
-        <w:rPr/>
-      </w:pPr>
-      <w:bookmarkStart w:colFirst="0" w:colLast="0" w:name="_qo19okbwcas9" w:id="6"/>
-      <w:bookmarkEnd w:id="6"/>
-      <w:r>
-        <w:rPr>
-          <w:rtl w:val="0"/>
-        </w:rPr>
-        <w:t xml:space="preserve">6. Meetings &amp; Planning</w:t>
-      </w:r>
-    </w:p>
-    <w:p>
-      <w:pPr>
-        <w:numPr>
-          <w:ilvl w:val="0"/>
-          <w:numId w:val="6"/>
-        </w:numPr>
-        <w:ind w:left="720" w:hanging="360"/>
-      </w:pPr>
-      <w:r>
-        <w:rPr>
-          <w:rtl w:val="0"/>
-        </w:rPr>
-        <w:t xml:space="preserve">We will come prepared to sprint planning, retrospectives, and TA meetings with topics or questions ready.</w:t>
-        <w:br w:type="textWrapping"/>
-      </w:r>
-    </w:p>
-    <w:p>
-      <w:pPr>
-        <w:numPr>
-          <w:ilvl w:val="0"/>
-          <w:numId w:val="6"/>
-        </w:numPr>
-        <w:ind w:left="720" w:hanging="360"/>
-      </w:pPr>
-      <w:r>
-        <w:rPr>
-          <w:rtl w:val="0"/>
-        </w:rPr>
-        <w:t xml:space="preserve">We will review previous retrospective action items at the start of each sprint to ensure continuous improvement.</w:t>
-        <w:br w:type="textWrapping"/>
-      </w:r>
-    </w:p>
-    <w:p>
-      <w:pPr>
-        <w:numPr>
-          <w:ilvl w:val="0"/>
-          <w:numId w:val="6"/>
-        </w:numPr>
-        <w:ind w:left="720" w:hanging="360"/>
-      </w:pPr>
-      <w:r>
-        <w:rPr>
-          <w:rtl w:val="0"/>
-        </w:rPr>
-        <w:t xml:space="preserve">We will hold weekly standaups mid-week check-ins if needed to stay aligned and adjust tasks.</w:t>
-      </w:r>
-    </w:p>
-    <w:p>
-      <w:pPr>
-        <w:rPr/>
-      </w:pPr>
-      <w:r>
-        <w:rPr>
-          <w:rtl w:val="0"/>
-        </w:rPr>
+        <w:spacing w:after="240" w:before="0" w:beforeAutospacing="0" w:lineRule="auto"/>
+        <w:ind w:left="720" w:hanging="360"/>
+      </w:pPr>
+      <w:r>
+        <w:rPr>
+          <w:rtl w:val="0"/>
+        </w:rPr>
+        <w:t xml:space="preserve">We will hold weekly standups or mid-week check-ins as needed to stay aligned and adjust tasks proactively.</w:t>
       </w:r>
     </w:p>
     <w:sectPr>

</xml_diff>